<commit_message>
Diagramas de robustez y secuencia CU 05 y 07.
Se agregan los diagramas de robustez y secuencia de los CU 05 -
Registrar asistencia y 07 - Consultar grupos, se modifica la discripción
del CU 07 - Consultar grupos, se actualiza el modelo de dominio y se
actualizan las plantillas de casos de uso y lista de tareas.
</commit_message>
<xml_diff>
--- a/Diseño/Descripciones de casos de uso/Descripciónes de CU 05 y 07.docx
+++ b/Diseño/Descripciones de casos de uso/Descripciónes de CU 05 y 07.docx
@@ -425,50 +425,8 @@
               </w:rPr>
               <w:t>El sistema muestra los grupos del profesor.</w:t>
             </w:r>
-          </w:p>
-          <w:p>
-            <w:pPr>
-              <w:pStyle w:val="Prrafodelista"/>
-              <w:numPr>
-                <w:ilvl w:val="0"/>
-                <w:numId w:val="10"/>
-              </w:numPr>
-              <w:rPr>
-                <w:rFonts w:ascii="Arial" w:hAnsi="Arial" w:cs="Arial"/>
-                <w:sz w:val="24"/>
-                <w:szCs w:val="24"/>
-              </w:rPr>
-            </w:pPr>
-            <w:r>
-              <w:rPr>
-                <w:rFonts w:ascii="Arial" w:hAnsi="Arial" w:cs="Arial"/>
-                <w:sz w:val="24"/>
-                <w:szCs w:val="24"/>
-              </w:rPr>
-              <w:t>El profesor selecciona Alumnos en un grupo.</w:t>
-            </w:r>
-          </w:p>
-          <w:p>
-            <w:pPr>
-              <w:pStyle w:val="Prrafodelista"/>
-              <w:numPr>
-                <w:ilvl w:val="0"/>
-                <w:numId w:val="10"/>
-              </w:numPr>
-              <w:rPr>
-                <w:rFonts w:ascii="Arial" w:hAnsi="Arial" w:cs="Arial"/>
-                <w:sz w:val="24"/>
-                <w:szCs w:val="24"/>
-              </w:rPr>
-            </w:pPr>
-            <w:r>
-              <w:rPr>
-                <w:rFonts w:ascii="Arial" w:hAnsi="Arial" w:cs="Arial"/>
-                <w:sz w:val="24"/>
-                <w:szCs w:val="24"/>
-              </w:rPr>
-              <w:t>El sistema muestra los alumnos inscritos al curso seleccionado.</w:t>
-            </w:r>
+            <w:bookmarkStart w:id="0" w:name="_GoBack"/>
+            <w:bookmarkEnd w:id="0"/>
           </w:p>
         </w:tc>
       </w:tr>
@@ -525,6 +483,73 @@
                 <w:szCs w:val="24"/>
               </w:rPr>
             </w:pPr>
+            <w:r>
+              <w:rPr>
+                <w:rFonts w:ascii="Arial" w:hAnsi="Arial" w:cs="Arial"/>
+                <w:sz w:val="24"/>
+                <w:szCs w:val="24"/>
+              </w:rPr>
+              <w:t>Seleccionar alumnos por grupo.</w:t>
+            </w:r>
+          </w:p>
+          <w:p>
+            <w:pPr>
+              <w:spacing w:line="240" w:lineRule="auto"/>
+              <w:jc w:val="both"/>
+              <w:rPr>
+                <w:rFonts w:ascii="Arial" w:hAnsi="Arial" w:cs="Arial"/>
+                <w:sz w:val="24"/>
+                <w:szCs w:val="24"/>
+              </w:rPr>
+            </w:pPr>
+          </w:p>
+          <w:p>
+            <w:pPr>
+              <w:pStyle w:val="Prrafodelista"/>
+              <w:numPr>
+                <w:ilvl w:val="0"/>
+                <w:numId w:val="13"/>
+              </w:numPr>
+              <w:spacing w:line="240" w:lineRule="auto"/>
+              <w:jc w:val="both"/>
+              <w:rPr>
+                <w:rFonts w:ascii="Arial" w:hAnsi="Arial" w:cs="Arial"/>
+                <w:sz w:val="24"/>
+                <w:szCs w:val="24"/>
+              </w:rPr>
+            </w:pPr>
+            <w:r>
+              <w:rPr>
+                <w:rFonts w:ascii="Arial" w:hAnsi="Arial" w:cs="Arial"/>
+                <w:sz w:val="24"/>
+                <w:szCs w:val="24"/>
+              </w:rPr>
+              <w:t>El profesor selecciona alumnos en un grupo</w:t>
+            </w:r>
+          </w:p>
+          <w:p>
+            <w:pPr>
+              <w:pStyle w:val="Prrafodelista"/>
+              <w:numPr>
+                <w:ilvl w:val="0"/>
+                <w:numId w:val="13"/>
+              </w:numPr>
+              <w:spacing w:line="240" w:lineRule="auto"/>
+              <w:jc w:val="both"/>
+              <w:rPr>
+                <w:rFonts w:ascii="Arial" w:hAnsi="Arial" w:cs="Arial"/>
+                <w:sz w:val="24"/>
+                <w:szCs w:val="24"/>
+              </w:rPr>
+            </w:pPr>
+            <w:r>
+              <w:rPr>
+                <w:rFonts w:ascii="Arial" w:hAnsi="Arial" w:cs="Arial"/>
+                <w:sz w:val="24"/>
+                <w:szCs w:val="24"/>
+              </w:rPr>
+              <w:t>El sistema muestra los alumnos inscritos al curso seleccionado.</w:t>
+            </w:r>
           </w:p>
         </w:tc>
       </w:tr>
@@ -621,8 +646,6 @@
               </w:rPr>
               <w:t>4.1. El sistema muestra un mensaje informando sobre el error.</w:t>
             </w:r>
-            <w:bookmarkStart w:id="0" w:name="_GoBack"/>
-            <w:bookmarkEnd w:id="0"/>
           </w:p>
         </w:tc>
       </w:tr>
@@ -1782,9 +1805,9 @@
   </w:abstractNum>
   <w:abstractNum w:abstractNumId="5" w15:restartNumberingAfterBreak="0">
     <w:nsid w:val="2BDF3C1E"/>
-    <w:multiLevelType w:val="hybridMultilevel"/>
-    <w:tmpl w:val="E3B65D3A"/>
-    <w:lvl w:ilvl="0" w:tplc="080A000F">
+    <w:multiLevelType w:val="multilevel"/>
+    <w:tmpl w:val="2008470A"/>
+    <w:lvl w:ilvl="0">
       <w:start w:val="1"/>
       <w:numFmt w:val="decimal"/>
       <w:lvlText w:val="%1."/>
@@ -1796,77 +1819,109 @@
         <w:rFonts w:hint="default"/>
       </w:rPr>
     </w:lvl>
-    <w:lvl w:ilvl="1" w:tplc="080A0019" w:tentative="1">
-      <w:start w:val="1"/>
-      <w:numFmt w:val="lowerLetter"/>
-      <w:lvlText w:val="%2."/>
-      <w:lvlJc w:val="left"/>
-      <w:pPr>
-        <w:ind w:left="1080" w:hanging="360"/>
-      </w:pPr>
-    </w:lvl>
-    <w:lvl w:ilvl="2" w:tplc="080A001B" w:tentative="1">
-      <w:start w:val="1"/>
-      <w:numFmt w:val="lowerRoman"/>
-      <w:lvlText w:val="%3."/>
-      <w:lvlJc w:val="right"/>
-      <w:pPr>
-        <w:ind w:left="1800" w:hanging="180"/>
-      </w:pPr>
-    </w:lvl>
-    <w:lvl w:ilvl="3" w:tplc="080A000F" w:tentative="1">
-      <w:start w:val="1"/>
-      <w:numFmt w:val="decimal"/>
-      <w:lvlText w:val="%4."/>
-      <w:lvlJc w:val="left"/>
-      <w:pPr>
-        <w:ind w:left="2520" w:hanging="360"/>
-      </w:pPr>
-    </w:lvl>
-    <w:lvl w:ilvl="4" w:tplc="080A0019" w:tentative="1">
-      <w:start w:val="1"/>
-      <w:numFmt w:val="lowerLetter"/>
-      <w:lvlText w:val="%5."/>
-      <w:lvlJc w:val="left"/>
-      <w:pPr>
-        <w:ind w:left="3240" w:hanging="360"/>
-      </w:pPr>
-    </w:lvl>
-    <w:lvl w:ilvl="5" w:tplc="080A001B" w:tentative="1">
-      <w:start w:val="1"/>
-      <w:numFmt w:val="lowerRoman"/>
-      <w:lvlText w:val="%6."/>
-      <w:lvlJc w:val="right"/>
-      <w:pPr>
-        <w:ind w:left="3960" w:hanging="180"/>
-      </w:pPr>
-    </w:lvl>
-    <w:lvl w:ilvl="6" w:tplc="080A000F" w:tentative="1">
-      <w:start w:val="1"/>
-      <w:numFmt w:val="decimal"/>
-      <w:lvlText w:val="%7."/>
-      <w:lvlJc w:val="left"/>
-      <w:pPr>
-        <w:ind w:left="4680" w:hanging="360"/>
-      </w:pPr>
-    </w:lvl>
-    <w:lvl w:ilvl="7" w:tplc="080A0019" w:tentative="1">
-      <w:start w:val="1"/>
-      <w:numFmt w:val="lowerLetter"/>
-      <w:lvlText w:val="%8."/>
-      <w:lvlJc w:val="left"/>
-      <w:pPr>
-        <w:ind w:left="5400" w:hanging="360"/>
-      </w:pPr>
-    </w:lvl>
-    <w:lvl w:ilvl="8" w:tplc="080A001B" w:tentative="1">
-      <w:start w:val="1"/>
-      <w:numFmt w:val="lowerRoman"/>
-      <w:lvlText w:val="%9."/>
-      <w:lvlJc w:val="right"/>
-      <w:pPr>
-        <w:ind w:left="6120" w:hanging="180"/>
-      </w:pPr>
+    <w:lvl w:ilvl="1">
+      <w:start w:val="1"/>
+      <w:numFmt w:val="decimal"/>
+      <w:isLgl/>
+      <w:lvlText w:val="%1.%2."/>
+      <w:lvlJc w:val="left"/>
+      <w:pPr>
+        <w:ind w:left="720" w:hanging="720"/>
+      </w:pPr>
+      <w:rPr>
+        <w:rFonts w:hint="default"/>
+      </w:rPr>
+    </w:lvl>
+    <w:lvl w:ilvl="2">
+      <w:start w:val="1"/>
+      <w:numFmt w:val="decimal"/>
+      <w:isLgl/>
+      <w:lvlText w:val="%1.%2.%3."/>
+      <w:lvlJc w:val="left"/>
+      <w:pPr>
+        <w:ind w:left="720" w:hanging="720"/>
+      </w:pPr>
+      <w:rPr>
+        <w:rFonts w:hint="default"/>
+      </w:rPr>
+    </w:lvl>
+    <w:lvl w:ilvl="3">
+      <w:start w:val="1"/>
+      <w:numFmt w:val="decimal"/>
+      <w:isLgl/>
+      <w:lvlText w:val="%1.%2.%3.%4."/>
+      <w:lvlJc w:val="left"/>
+      <w:pPr>
+        <w:ind w:left="1080" w:hanging="1080"/>
+      </w:pPr>
+      <w:rPr>
+        <w:rFonts w:hint="default"/>
+      </w:rPr>
+    </w:lvl>
+    <w:lvl w:ilvl="4">
+      <w:start w:val="1"/>
+      <w:numFmt w:val="decimal"/>
+      <w:isLgl/>
+      <w:lvlText w:val="%1.%2.%3.%4.%5."/>
+      <w:lvlJc w:val="left"/>
+      <w:pPr>
+        <w:ind w:left="1080" w:hanging="1080"/>
+      </w:pPr>
+      <w:rPr>
+        <w:rFonts w:hint="default"/>
+      </w:rPr>
+    </w:lvl>
+    <w:lvl w:ilvl="5">
+      <w:start w:val="1"/>
+      <w:numFmt w:val="decimal"/>
+      <w:isLgl/>
+      <w:lvlText w:val="%1.%2.%3.%4.%5.%6."/>
+      <w:lvlJc w:val="left"/>
+      <w:pPr>
+        <w:ind w:left="1440" w:hanging="1440"/>
+      </w:pPr>
+      <w:rPr>
+        <w:rFonts w:hint="default"/>
+      </w:rPr>
+    </w:lvl>
+    <w:lvl w:ilvl="6">
+      <w:start w:val="1"/>
+      <w:numFmt w:val="decimal"/>
+      <w:isLgl/>
+      <w:lvlText w:val="%1.%2.%3.%4.%5.%6.%7."/>
+      <w:lvlJc w:val="left"/>
+      <w:pPr>
+        <w:ind w:left="1440" w:hanging="1440"/>
+      </w:pPr>
+      <w:rPr>
+        <w:rFonts w:hint="default"/>
+      </w:rPr>
+    </w:lvl>
+    <w:lvl w:ilvl="7">
+      <w:start w:val="1"/>
+      <w:numFmt w:val="decimal"/>
+      <w:isLgl/>
+      <w:lvlText w:val="%1.%2.%3.%4.%5.%6.%7.%8."/>
+      <w:lvlJc w:val="left"/>
+      <w:pPr>
+        <w:ind w:left="1800" w:hanging="1800"/>
+      </w:pPr>
+      <w:rPr>
+        <w:rFonts w:hint="default"/>
+      </w:rPr>
+    </w:lvl>
+    <w:lvl w:ilvl="8">
+      <w:start w:val="1"/>
+      <w:numFmt w:val="decimal"/>
+      <w:isLgl/>
+      <w:lvlText w:val="%1.%2.%3.%4.%5.%6.%7.%8.%9."/>
+      <w:lvlJc w:val="left"/>
+      <w:pPr>
+        <w:ind w:left="2160" w:hanging="2160"/>
+      </w:pPr>
+      <w:rPr>
+        <w:rFonts w:hint="default"/>
+      </w:rPr>
     </w:lvl>
   </w:abstractNum>
   <w:abstractNum w:abstractNumId="6" w15:restartNumberingAfterBreak="0">
@@ -1959,6 +2014,95 @@
     </w:lvl>
   </w:abstractNum>
   <w:abstractNum w:abstractNumId="7" w15:restartNumberingAfterBreak="0">
+    <w:nsid w:val="3AA7582D"/>
+    <w:multiLevelType w:val="hybridMultilevel"/>
+    <w:tmpl w:val="FA343748"/>
+    <w:lvl w:ilvl="0" w:tplc="F18E9E7C">
+      <w:start w:val="3"/>
+      <w:numFmt w:val="decimal"/>
+      <w:lvlText w:val="%1."/>
+      <w:lvlJc w:val="left"/>
+      <w:pPr>
+        <w:ind w:left="360" w:hanging="360"/>
+      </w:pPr>
+      <w:rPr>
+        <w:rFonts w:hint="default"/>
+      </w:rPr>
+    </w:lvl>
+    <w:lvl w:ilvl="1" w:tplc="080A0019" w:tentative="1">
+      <w:start w:val="1"/>
+      <w:numFmt w:val="lowerLetter"/>
+      <w:lvlText w:val="%2."/>
+      <w:lvlJc w:val="left"/>
+      <w:pPr>
+        <w:ind w:left="1440" w:hanging="360"/>
+      </w:pPr>
+    </w:lvl>
+    <w:lvl w:ilvl="2" w:tplc="080A001B" w:tentative="1">
+      <w:start w:val="1"/>
+      <w:numFmt w:val="lowerRoman"/>
+      <w:lvlText w:val="%3."/>
+      <w:lvlJc w:val="right"/>
+      <w:pPr>
+        <w:ind w:left="2160" w:hanging="180"/>
+      </w:pPr>
+    </w:lvl>
+    <w:lvl w:ilvl="3" w:tplc="080A000F" w:tentative="1">
+      <w:start w:val="1"/>
+      <w:numFmt w:val="decimal"/>
+      <w:lvlText w:val="%4."/>
+      <w:lvlJc w:val="left"/>
+      <w:pPr>
+        <w:ind w:left="2880" w:hanging="360"/>
+      </w:pPr>
+    </w:lvl>
+    <w:lvl w:ilvl="4" w:tplc="080A0019" w:tentative="1">
+      <w:start w:val="1"/>
+      <w:numFmt w:val="lowerLetter"/>
+      <w:lvlText w:val="%5."/>
+      <w:lvlJc w:val="left"/>
+      <w:pPr>
+        <w:ind w:left="3600" w:hanging="360"/>
+      </w:pPr>
+    </w:lvl>
+    <w:lvl w:ilvl="5" w:tplc="080A001B" w:tentative="1">
+      <w:start w:val="1"/>
+      <w:numFmt w:val="lowerRoman"/>
+      <w:lvlText w:val="%6."/>
+      <w:lvlJc w:val="right"/>
+      <w:pPr>
+        <w:ind w:left="4320" w:hanging="180"/>
+      </w:pPr>
+    </w:lvl>
+    <w:lvl w:ilvl="6" w:tplc="080A000F" w:tentative="1">
+      <w:start w:val="1"/>
+      <w:numFmt w:val="decimal"/>
+      <w:lvlText w:val="%7."/>
+      <w:lvlJc w:val="left"/>
+      <w:pPr>
+        <w:ind w:left="5040" w:hanging="360"/>
+      </w:pPr>
+    </w:lvl>
+    <w:lvl w:ilvl="7" w:tplc="080A0019" w:tentative="1">
+      <w:start w:val="1"/>
+      <w:numFmt w:val="lowerLetter"/>
+      <w:lvlText w:val="%8."/>
+      <w:lvlJc w:val="left"/>
+      <w:pPr>
+        <w:ind w:left="5760" w:hanging="360"/>
+      </w:pPr>
+    </w:lvl>
+    <w:lvl w:ilvl="8" w:tplc="080A001B" w:tentative="1">
+      <w:start w:val="1"/>
+      <w:numFmt w:val="lowerRoman"/>
+      <w:lvlText w:val="%9."/>
+      <w:lvlJc w:val="right"/>
+      <w:pPr>
+        <w:ind w:left="6480" w:hanging="180"/>
+      </w:pPr>
+    </w:lvl>
+  </w:abstractNum>
+  <w:abstractNum w:abstractNumId="8" w15:restartNumberingAfterBreak="0">
     <w:nsid w:val="3C1775CE"/>
     <w:multiLevelType w:val="hybridMultilevel"/>
     <w:tmpl w:val="B45474E0"/>
@@ -2047,7 +2191,7 @@
       </w:pPr>
     </w:lvl>
   </w:abstractNum>
-  <w:abstractNum w:abstractNumId="8" w15:restartNumberingAfterBreak="0">
+  <w:abstractNum w:abstractNumId="9" w15:restartNumberingAfterBreak="0">
     <w:nsid w:val="51C117A9"/>
     <w:multiLevelType w:val="hybridMultilevel"/>
     <w:tmpl w:val="F5AA1E9C"/>
@@ -2136,7 +2280,96 @@
       </w:pPr>
     </w:lvl>
   </w:abstractNum>
-  <w:abstractNum w:abstractNumId="9" w15:restartNumberingAfterBreak="0">
+  <w:abstractNum w:abstractNumId="10" w15:restartNumberingAfterBreak="0">
+    <w:nsid w:val="73333F33"/>
+    <w:multiLevelType w:val="hybridMultilevel"/>
+    <w:tmpl w:val="3372F6DA"/>
+    <w:lvl w:ilvl="0" w:tplc="080A000F">
+      <w:start w:val="1"/>
+      <w:numFmt w:val="decimal"/>
+      <w:lvlText w:val="%1."/>
+      <w:lvlJc w:val="left"/>
+      <w:pPr>
+        <w:ind w:left="360" w:hanging="360"/>
+      </w:pPr>
+      <w:rPr>
+        <w:rFonts w:hint="default"/>
+      </w:rPr>
+    </w:lvl>
+    <w:lvl w:ilvl="1" w:tplc="080A0019" w:tentative="1">
+      <w:start w:val="1"/>
+      <w:numFmt w:val="lowerLetter"/>
+      <w:lvlText w:val="%2."/>
+      <w:lvlJc w:val="left"/>
+      <w:pPr>
+        <w:ind w:left="1080" w:hanging="360"/>
+      </w:pPr>
+    </w:lvl>
+    <w:lvl w:ilvl="2" w:tplc="080A001B" w:tentative="1">
+      <w:start w:val="1"/>
+      <w:numFmt w:val="lowerRoman"/>
+      <w:lvlText w:val="%3."/>
+      <w:lvlJc w:val="right"/>
+      <w:pPr>
+        <w:ind w:left="1800" w:hanging="180"/>
+      </w:pPr>
+    </w:lvl>
+    <w:lvl w:ilvl="3" w:tplc="080A000F" w:tentative="1">
+      <w:start w:val="1"/>
+      <w:numFmt w:val="decimal"/>
+      <w:lvlText w:val="%4."/>
+      <w:lvlJc w:val="left"/>
+      <w:pPr>
+        <w:ind w:left="2520" w:hanging="360"/>
+      </w:pPr>
+    </w:lvl>
+    <w:lvl w:ilvl="4" w:tplc="080A0019" w:tentative="1">
+      <w:start w:val="1"/>
+      <w:numFmt w:val="lowerLetter"/>
+      <w:lvlText w:val="%5."/>
+      <w:lvlJc w:val="left"/>
+      <w:pPr>
+        <w:ind w:left="3240" w:hanging="360"/>
+      </w:pPr>
+    </w:lvl>
+    <w:lvl w:ilvl="5" w:tplc="080A001B" w:tentative="1">
+      <w:start w:val="1"/>
+      <w:numFmt w:val="lowerRoman"/>
+      <w:lvlText w:val="%6."/>
+      <w:lvlJc w:val="right"/>
+      <w:pPr>
+        <w:ind w:left="3960" w:hanging="180"/>
+      </w:pPr>
+    </w:lvl>
+    <w:lvl w:ilvl="6" w:tplc="080A000F" w:tentative="1">
+      <w:start w:val="1"/>
+      <w:numFmt w:val="decimal"/>
+      <w:lvlText w:val="%7."/>
+      <w:lvlJc w:val="left"/>
+      <w:pPr>
+        <w:ind w:left="4680" w:hanging="360"/>
+      </w:pPr>
+    </w:lvl>
+    <w:lvl w:ilvl="7" w:tplc="080A0019" w:tentative="1">
+      <w:start w:val="1"/>
+      <w:numFmt w:val="lowerLetter"/>
+      <w:lvlText w:val="%8."/>
+      <w:lvlJc w:val="left"/>
+      <w:pPr>
+        <w:ind w:left="5400" w:hanging="360"/>
+      </w:pPr>
+    </w:lvl>
+    <w:lvl w:ilvl="8" w:tplc="080A001B" w:tentative="1">
+      <w:start w:val="1"/>
+      <w:numFmt w:val="lowerRoman"/>
+      <w:lvlText w:val="%9."/>
+      <w:lvlJc w:val="right"/>
+      <w:pPr>
+        <w:ind w:left="6120" w:hanging="180"/>
+      </w:pPr>
+    </w:lvl>
+  </w:abstractNum>
+  <w:abstractNum w:abstractNumId="11" w15:restartNumberingAfterBreak="0">
     <w:nsid w:val="73486DDE"/>
     <w:multiLevelType w:val="multilevel"/>
     <w:tmpl w:val="E31EA708"/>
@@ -2348,7 +2581,7 @@
     </w:lvlOverride>
   </w:num>
   <w:num w:numId="4">
-    <w:abstractNumId w:val="7"/>
+    <w:abstractNumId w:val="8"/>
   </w:num>
   <w:num w:numId="5">
     <w:abstractNumId w:val="2"/>
@@ -2357,16 +2590,25 @@
     <w:abstractNumId w:val="1"/>
   </w:num>
   <w:num w:numId="7">
-    <w:abstractNumId w:val="9"/>
+    <w:abstractNumId w:val="11"/>
   </w:num>
   <w:num w:numId="8">
-    <w:abstractNumId w:val="8"/>
+    <w:abstractNumId w:val="9"/>
   </w:num>
   <w:num w:numId="9">
     <w:abstractNumId w:val="5"/>
   </w:num>
   <w:num w:numId="10">
     <w:abstractNumId w:val="6"/>
+  </w:num>
+  <w:num w:numId="11">
+    <w:abstractNumId w:val="10"/>
+  </w:num>
+  <w:num w:numId="12">
+    <w:abstractNumId w:val="0"/>
+  </w:num>
+  <w:num w:numId="13">
+    <w:abstractNumId w:val="7"/>
   </w:num>
 </w:numbering>
 </file>

</xml_diff>